<commit_message>
Templates, Database, Logboek, Sprint, Userstories
Added template engine
Created CMS
Updated Logboek and user stories.
Sprint 3
Now using DB for content
</commit_message>
<xml_diff>
--- a/documentatie/logboek.docx
+++ b/documentatie/logboek.docx
@@ -468,7 +468,194 @@
           <w:sz w:val="32"/>
           <w:lang w:val="en-US"/>
         </w:rPr>
-        <w:t>sive gemaakt.</w:t>
+        <w:t xml:space="preserve">sive </w:t>
+      </w:r>
+      <w:proofErr w:type="spellStart"/>
+      <w:r>
+        <w:rPr>
+          <w:sz w:val="32"/>
+          <w:lang w:val="en-US"/>
+        </w:rPr>
+        <w:t>gemaakt</w:t>
+      </w:r>
+      <w:proofErr w:type="spellEnd"/>
+      <w:r>
+        <w:rPr>
+          <w:sz w:val="32"/>
+          <w:lang w:val="en-US"/>
+        </w:rPr>
+        <w:t>.</w:t>
+      </w:r>
+    </w:p>
+    <w:p>
+      <w:pPr>
+        <w:rPr>
+          <w:sz w:val="32"/>
+          <w:lang w:val="en-US"/>
+        </w:rPr>
+      </w:pPr>
+    </w:p>
+    <w:p>
+      <w:pPr>
+        <w:pStyle w:val="Kop1"/>
+        <w:rPr>
+          <w:sz w:val="40"/>
+        </w:rPr>
+      </w:pPr>
+      <w:r>
+        <w:rPr>
+          <w:sz w:val="40"/>
+        </w:rPr>
+        <w:t xml:space="preserve">Sprint </w:t>
+      </w:r>
+      <w:r>
+        <w:rPr>
+          <w:sz w:val="40"/>
+        </w:rPr>
+        <w:t>2</w:t>
+      </w:r>
+    </w:p>
+    <w:p>
+      <w:pPr>
+        <w:rPr>
+          <w:sz w:val="32"/>
+          <w:lang w:val="en-US"/>
+        </w:rPr>
+      </w:pPr>
+      <w:r>
+        <w:rPr>
+          <w:sz w:val="32"/>
+          <w:lang w:val="en-US"/>
+        </w:rPr>
+        <w:t xml:space="preserve">31 </w:t>
+      </w:r>
+      <w:proofErr w:type="spellStart"/>
+      <w:r>
+        <w:rPr>
+          <w:sz w:val="32"/>
+          <w:lang w:val="en-US"/>
+        </w:rPr>
+        <w:t>mei</w:t>
+      </w:r>
+      <w:proofErr w:type="spellEnd"/>
+    </w:p>
+    <w:p>
+      <w:pPr>
+        <w:rPr>
+          <w:sz w:val="32"/>
+          <w:lang w:val="en-US"/>
+        </w:rPr>
+      </w:pPr>
+      <w:proofErr w:type="spellStart"/>
+      <w:r>
+        <w:rPr>
+          <w:sz w:val="32"/>
+          <w:lang w:val="en-US"/>
+        </w:rPr>
+        <w:t>Gestart</w:t>
+      </w:r>
+      <w:proofErr w:type="spellEnd"/>
+      <w:r>
+        <w:rPr>
+          <w:sz w:val="32"/>
+          <w:lang w:val="en-US"/>
+        </w:rPr>
+        <w:t xml:space="preserve"> met CMS </w:t>
+      </w:r>
+      <w:proofErr w:type="spellStart"/>
+      <w:r>
+        <w:rPr>
+          <w:sz w:val="32"/>
+          <w:lang w:val="en-US"/>
+        </w:rPr>
+        <w:t>maken</w:t>
+      </w:r>
+      <w:proofErr w:type="spellEnd"/>
+    </w:p>
+    <w:p>
+      <w:pPr>
+        <w:rPr>
+          <w:sz w:val="32"/>
+          <w:lang w:val="en-US"/>
+        </w:rPr>
+      </w:pPr>
+    </w:p>
+    <w:p>
+      <w:pPr>
+        <w:rPr>
+          <w:sz w:val="32"/>
+          <w:lang w:val="en-US"/>
+        </w:rPr>
+      </w:pPr>
+      <w:r>
+        <w:rPr>
+          <w:sz w:val="32"/>
+          <w:lang w:val="en-US"/>
+        </w:rPr>
+        <w:t xml:space="preserve">2 </w:t>
+      </w:r>
+      <w:proofErr w:type="spellStart"/>
+      <w:r>
+        <w:rPr>
+          <w:sz w:val="32"/>
+          <w:lang w:val="en-US"/>
+        </w:rPr>
+        <w:t>juni</w:t>
+      </w:r>
+      <w:proofErr w:type="spellEnd"/>
+      <w:r>
+        <w:rPr>
+          <w:sz w:val="32"/>
+          <w:lang w:val="en-US"/>
+        </w:rPr>
+        <w:t xml:space="preserve"> </w:t>
+      </w:r>
+    </w:p>
+    <w:p>
+      <w:pPr>
+        <w:rPr>
+          <w:sz w:val="32"/>
+        </w:rPr>
+      </w:pPr>
+      <w:r>
+        <w:rPr>
+          <w:sz w:val="32"/>
+        </w:rPr>
+        <w:t xml:space="preserve">CMS af en content uit </w:t>
+      </w:r>
+      <w:proofErr w:type="spellStart"/>
+      <w:r>
+        <w:rPr>
+          <w:sz w:val="32"/>
+        </w:rPr>
+        <w:t>d</w:t>
+      </w:r>
+      <w:r>
+        <w:rPr>
+          <w:sz w:val="32"/>
+        </w:rPr>
+        <w:t>b</w:t>
+      </w:r>
+      <w:proofErr w:type="spellEnd"/>
+      <w:r>
+        <w:rPr>
+          <w:sz w:val="32"/>
+        </w:rPr>
+        <w:t xml:space="preserve"> op site gezet (</w:t>
+      </w:r>
+      <w:proofErr w:type="spellStart"/>
+      <w:r>
+        <w:rPr>
+          <w:sz w:val="32"/>
+        </w:rPr>
+        <w:t>ipv</w:t>
+      </w:r>
+      <w:proofErr w:type="spellEnd"/>
+      <w:r>
+        <w:rPr>
+          <w:sz w:val="32"/>
+        </w:rPr>
+        <w:t>. Zelf typen)</w:t>
       </w:r>
       <w:bookmarkStart w:id="0" w:name="_GoBack"/>
       <w:bookmarkEnd w:id="0"/>

</xml_diff>